<commit_message>
finished week3 opdracht 1
</commit_message>
<xml_diff>
--- a/opgaven/week3/opgaven.docx
+++ b/opgaven/week3/opgaven.docx
@@ -889,7 +889,7 @@
           <w:shd w:fill="auto" w:val="clear"/>
         </w:rPr>
         <w:br/>
-        <w:t xml:space="preserve">...</w:t>
+        <w:t xml:space="preserve">Interfaces zijn zelfdocumenterend en zorgen er voor dat code beter herbruikbaar is. De interfaces geven informatie aan de programmeur wat hij kan doen met een object. Wanneer je eenmaal een interface kent kan je deze ook meteen gebruiken bij andere objecten.</w:t>
       </w:r>
     </w:p>
     <w:p>
@@ -953,16 +953,154 @@
           <w:shd w:fill="auto" w:val="clear"/>
         </w:rPr>
         <w:br/>
-        <w:t xml:space="preserve">...</w:t>
-      </w:r>
-    </w:p>
-    <w:p>
-      <w:pPr>
-        <w:spacing w:before="0" w:after="200" w:line="276"/>
-        <w:ind w:right="0" w:left="0" w:firstLine="0"/>
-        <w:jc w:val="left"/>
-        <w:rPr>
-          <w:rFonts w:ascii="Calibri" w:hAnsi="Calibri" w:cs="Calibri" w:eastAsia="Calibri"/>
+        <w:t xml:space="preserve">Met </w:t>
+      </w:r>
+      <w:r>
+        <w:rPr>
+          <w:rFonts w:ascii="Calibri" w:hAnsi="Calibri" w:cs="Calibri" w:eastAsia="Calibri"/>
+          <w:i/>
+          <w:color w:val="auto"/>
+          <w:spacing w:val="0"/>
+          <w:position w:val="0"/>
+          <w:sz w:val="22"/>
+          <w:shd w:fill="auto" w:val="clear"/>
+        </w:rPr>
+        <w:t xml:space="preserve">Duck Typing</w:t>
+      </w:r>
+      <w:r>
+        <w:rPr>
+          <w:rFonts w:ascii="Calibri" w:hAnsi="Calibri" w:cs="Calibri" w:eastAsia="Calibri"/>
+          <w:b/>
+          <w:color w:val="auto"/>
+          <w:spacing w:val="0"/>
+          <w:position w:val="0"/>
+          <w:sz w:val="22"/>
+          <w:shd w:fill="auto" w:val="clear"/>
+        </w:rPr>
+        <w:t xml:space="preserve"> </w:t>
+      </w:r>
+      <w:r>
+        <w:rPr>
+          <w:rFonts w:ascii="Calibri" w:hAnsi="Calibri" w:cs="Calibri" w:eastAsia="Calibri"/>
+          <w:color w:val="auto"/>
+          <w:spacing w:val="0"/>
+          <w:position w:val="0"/>
+          <w:sz w:val="22"/>
+          <w:shd w:fill="auto" w:val="clear"/>
+        </w:rPr>
+        <w:t xml:space="preserve">kan worden gekeken of de attributen van een object functies zijn. Je kan dus een interface defineren met een aantal methodes en voorvolgens kijken op een object of deze de juiste attributen bevat en dat deze functies zijn.</w:t>
+      </w:r>
+    </w:p>
+    <w:p>
+      <w:pPr>
+        <w:spacing w:before="0" w:after="200" w:line="276"/>
+        <w:ind w:right="0" w:left="0" w:firstLine="0"/>
+        <w:jc w:val="left"/>
+        <w:rPr>
+          <w:rFonts w:ascii="Consolas" w:hAnsi="Consolas" w:cs="Consolas" w:eastAsia="Consolas"/>
+          <w:color w:val="auto"/>
+          <w:spacing w:val="0"/>
+          <w:position w:val="0"/>
+          <w:sz w:val="22"/>
+          <w:shd w:fill="auto" w:val="clear"/>
+        </w:rPr>
+      </w:pPr>
+      <w:r>
+        <w:rPr>
+          <w:rFonts w:ascii="Consolas" w:hAnsi="Consolas" w:cs="Consolas" w:eastAsia="Consolas"/>
+          <w:color w:val="auto"/>
+          <w:spacing w:val="0"/>
+          <w:position w:val="0"/>
+          <w:sz w:val="22"/>
+          <w:shd w:fill="auto" w:val="clear"/>
+        </w:rPr>
+        <w:t xml:space="preserve">// define the comparable interface</w:t>
+        <w:br/>
+        <w:t xml:space="preserve">var Comparable = new Interface('Comparable', ['compare']);</w:t>
+      </w:r>
+    </w:p>
+    <w:p>
+      <w:pPr>
+        <w:spacing w:before="0" w:after="200" w:line="276"/>
+        <w:ind w:right="0" w:left="0" w:firstLine="0"/>
+        <w:jc w:val="left"/>
+        <w:rPr>
+          <w:rFonts w:ascii="Consolas" w:hAnsi="Consolas" w:cs="Consolas" w:eastAsia="Consolas"/>
+          <w:color w:val="auto"/>
+          <w:spacing w:val="0"/>
+          <w:position w:val="0"/>
+          <w:sz w:val="22"/>
+          <w:shd w:fill="auto" w:val="clear"/>
+        </w:rPr>
+      </w:pPr>
+      <w:r>
+        <w:rPr>
+          <w:rFonts w:ascii="Consolas" w:hAnsi="Consolas" w:cs="Consolas" w:eastAsia="Consolas"/>
+          <w:color w:val="auto"/>
+          <w:spacing w:val="0"/>
+          <w:position w:val="0"/>
+          <w:sz w:val="22"/>
+          <w:shd w:fill="auto" w:val="clear"/>
+        </w:rPr>
+        <w:t xml:space="preserve">// define a Person object</w:t>
+        <w:br/>
+        <w:t xml:space="preserve">var Person = function(name) {</w:t>
+        <w:br/>
+        <w:t xml:space="preserve">    this.name = name;</w:t>
+        <w:br/>
+        <w:br/>
+        <w:t xml:space="preserve">    this.compare = function() {</w:t>
+        <w:br/>
+        <w:t xml:space="preserve">        ...</w:t>
+        <w:br/>
+        <w:t xml:space="preserve">    }</w:t>
+        <w:br/>
+        <w:t xml:space="preserve">};</w:t>
+      </w:r>
+    </w:p>
+    <w:p>
+      <w:pPr>
+        <w:spacing w:before="0" w:after="200" w:line="276"/>
+        <w:ind w:right="0" w:left="0" w:firstLine="0"/>
+        <w:jc w:val="left"/>
+        <w:rPr>
+          <w:rFonts w:ascii="Consolas" w:hAnsi="Consolas" w:cs="Consolas" w:eastAsia="Consolas"/>
+          <w:color w:val="auto"/>
+          <w:spacing w:val="0"/>
+          <w:position w:val="0"/>
+          <w:sz w:val="22"/>
+          <w:shd w:fill="auto" w:val="clear"/>
+        </w:rPr>
+      </w:pPr>
+      <w:r>
+        <w:rPr>
+          <w:rFonts w:ascii="Consolas" w:hAnsi="Consolas" w:cs="Consolas" w:eastAsia="Consolas"/>
+          <w:color w:val="auto"/>
+          <w:spacing w:val="0"/>
+          <w:position w:val="0"/>
+          <w:sz w:val="22"/>
+          <w:shd w:fill="auto" w:val="clear"/>
+        </w:rPr>
+        <w:t xml:space="preserve">// method to check if the definition of an object matches an interface</w:t>
+        <w:br/>
+        <w:t xml:space="preserve">Interface.checkImplementation = function(object, interface) {</w:t>
+        <w:br/>
+        <w:t xml:space="preserve">    foreach(interfaces.methods, function(method) {</w:t>
+        <w:br/>
+        <w:t xml:space="preserve">        assert(typeof object[method] === 'function');</w:t>
+        <w:br/>
+        <w:t xml:space="preserve">    });</w:t>
+        <w:br/>
+        <w:t xml:space="preserve">}</w:t>
+      </w:r>
+    </w:p>
+    <w:p>
+      <w:pPr>
+        <w:spacing w:before="0" w:after="200" w:line="276"/>
+        <w:ind w:right="0" w:left="0" w:firstLine="0"/>
+        <w:jc w:val="left"/>
+        <w:rPr>
+          <w:rFonts w:ascii="Consolas" w:hAnsi="Consolas" w:cs="Consolas" w:eastAsia="Consolas"/>
           <w:color w:val="auto"/>
           <w:spacing w:val="0"/>
           <w:position w:val="0"/>
@@ -1017,46 +1155,73 @@
           <w:sz w:val="22"/>
           <w:shd w:fill="auto" w:val="clear"/>
         </w:rPr>
-        <w:t xml:space="preserve">...</w:t>
-      </w:r>
-    </w:p>
-    <w:p>
-      <w:pPr>
-        <w:spacing w:before="0" w:after="200" w:line="276"/>
-        <w:ind w:right="0" w:left="0" w:firstLine="0"/>
-        <w:jc w:val="left"/>
-        <w:rPr>
-          <w:rFonts w:ascii="Consolas" w:hAnsi="Consolas" w:cs="Consolas" w:eastAsia="Consolas"/>
-          <w:color w:val="auto"/>
-          <w:spacing w:val="0"/>
-          <w:position w:val="0"/>
-          <w:sz w:val="22"/>
-          <w:shd w:fill="auto" w:val="clear"/>
-        </w:rPr>
-      </w:pPr>
-      <w:r>
-        <w:rPr>
-          <w:rFonts w:ascii="Calibri" w:hAnsi="Calibri" w:cs="Calibri" w:eastAsia="Calibri"/>
-          <w:b/>
-          <w:color w:val="auto"/>
-          <w:spacing w:val="0"/>
-          <w:position w:val="0"/>
-          <w:sz w:val="22"/>
-          <w:shd w:fill="auto" w:val="clear"/>
-        </w:rPr>
-        <w:t xml:space="preserve">9. In deze hoofdstukken worden een aantal methoden beschreven om specifiek OO-gerelateerde technieken te implementern in JavaScript. Beargumenteer waarom dit wel of geen goed idee is.</w:t>
-      </w:r>
-      <w:r>
-        <w:rPr>
-          <w:rFonts w:ascii="Calibri" w:hAnsi="Calibri" w:cs="Calibri" w:eastAsia="Calibri"/>
-          <w:color w:val="auto"/>
-          <w:spacing w:val="0"/>
-          <w:position w:val="0"/>
-          <w:sz w:val="22"/>
-          <w:shd w:fill="auto" w:val="clear"/>
-        </w:rPr>
-        <w:br/>
-        <w:t xml:space="preserve">...</w:t>
+        <w:t xml:space="preserve">Encapsulation is het  strict defineren van de scope van informatie binnen in Object. In Java wordt bijvoobeeld gebruik gemaakt van de </w:t>
+      </w:r>
+      <w:r>
+        <w:rPr>
+          <w:rFonts w:ascii="Consolas" w:hAnsi="Consolas" w:cs="Consolas" w:eastAsia="Consolas"/>
+          <w:color w:val="auto"/>
+          <w:spacing w:val="0"/>
+          <w:position w:val="0"/>
+          <w:sz w:val="22"/>
+          <w:shd w:fill="auto" w:val="clear"/>
+        </w:rPr>
+        <w:t xml:space="preserve">Public</w:t>
+      </w:r>
+      <w:r>
+        <w:rPr>
+          <w:rFonts w:ascii="Calibri" w:hAnsi="Calibri" w:cs="Calibri" w:eastAsia="Calibri"/>
+          <w:color w:val="auto"/>
+          <w:spacing w:val="0"/>
+          <w:position w:val="0"/>
+          <w:sz w:val="22"/>
+          <w:shd w:fill="auto" w:val="clear"/>
+        </w:rPr>
+        <w:t xml:space="preserve">, </w:t>
+      </w:r>
+      <w:r>
+        <w:rPr>
+          <w:rFonts w:ascii="Consolas" w:hAnsi="Consolas" w:cs="Consolas" w:eastAsia="Consolas"/>
+          <w:color w:val="auto"/>
+          <w:spacing w:val="0"/>
+          <w:position w:val="0"/>
+          <w:sz w:val="22"/>
+          <w:shd w:fill="auto" w:val="clear"/>
+        </w:rPr>
+        <w:t xml:space="preserve">Private</w:t>
+      </w:r>
+      <w:r>
+        <w:rPr>
+          <w:rFonts w:ascii="Calibri" w:hAnsi="Calibri" w:cs="Calibri" w:eastAsia="Calibri"/>
+          <w:color w:val="auto"/>
+          <w:spacing w:val="0"/>
+          <w:position w:val="0"/>
+          <w:sz w:val="22"/>
+          <w:shd w:fill="auto" w:val="clear"/>
+        </w:rPr>
+        <w:t xml:space="preserve"> en </w:t>
+      </w:r>
+      <w:r>
+        <w:rPr>
+          <w:rFonts w:ascii="Consolas" w:hAnsi="Consolas" w:cs="Consolas" w:eastAsia="Consolas"/>
+          <w:color w:val="auto"/>
+          <w:spacing w:val="0"/>
+          <w:position w:val="0"/>
+          <w:sz w:val="22"/>
+          <w:shd w:fill="auto" w:val="clear"/>
+        </w:rPr>
+        <w:t xml:space="preserve">Protected</w:t>
+      </w:r>
+      <w:r>
+        <w:rPr>
+          <w:rFonts w:ascii="Calibri" w:hAnsi="Calibri" w:cs="Calibri" w:eastAsia="Calibri"/>
+          <w:color w:val="auto"/>
+          <w:spacing w:val="0"/>
+          <w:position w:val="0"/>
+          <w:sz w:val="22"/>
+          <w:shd w:fill="auto" w:val="clear"/>
+        </w:rPr>
+        <w:t xml:space="preserve"> keywords om vast te stellen wat de scope is van variabelen of functies.</w:t>
       </w:r>
     </w:p>
   </w:body>

</xml_diff>

<commit_message>
added names to opgaven
</commit_message>
<xml_diff>
--- a/opgaven/week3/opgaven.docx
+++ b/opgaven/week3/opgaven.docx
@@ -9,10 +9,12 @@
         <w:jc w:val="left"/>
         <w:rPr>
           <w:rFonts w:ascii="Calibri" w:hAnsi="Calibri" w:cs="Calibri" w:eastAsia="Calibri"/>
-          <w:color w:val="auto"/>
-          <w:spacing w:val="0"/>
-          <w:position w:val="0"/>
-          <w:sz w:val="22"/>
+          <w:b/>
+          <w:color w:val="auto"/>
+          <w:spacing w:val="0"/>
+          <w:position w:val="0"/>
+          <w:sz w:val="22"/>
+          <w:u w:val="single"/>
           <w:shd w:fill="auto" w:val="clear"/>
         </w:rPr>
       </w:pPr>
@@ -27,6 +29,32 @@
           <w:shd w:fill="auto" w:val="clear"/>
         </w:rPr>
         <w:t xml:space="preserve">Week 3</w:t>
+      </w:r>
+    </w:p>
+    <w:p>
+      <w:pPr>
+        <w:spacing w:before="0" w:after="200" w:line="276"/>
+        <w:ind w:right="0" w:left="0" w:firstLine="0"/>
+        <w:jc w:val="left"/>
+        <w:rPr>
+          <w:rFonts w:ascii="Calibri" w:hAnsi="Calibri" w:cs="Calibri" w:eastAsia="Calibri"/>
+          <w:color w:val="auto"/>
+          <w:spacing w:val="0"/>
+          <w:position w:val="0"/>
+          <w:sz w:val="22"/>
+          <w:shd w:fill="auto" w:val="clear"/>
+        </w:rPr>
+      </w:pPr>
+      <w:r>
+        <w:rPr>
+          <w:rFonts w:ascii="Calibri" w:hAnsi="Calibri" w:cs="Calibri" w:eastAsia="Calibri"/>
+          <w:color w:val="auto"/>
+          <w:spacing w:val="0"/>
+          <w:position w:val="0"/>
+          <w:sz w:val="22"/>
+          <w:shd w:fill="auto" w:val="clear"/>
+        </w:rPr>
+        <w:t xml:space="preserve">Lasse Benninga &amp; Andre Nanninga</w:t>
       </w:r>
     </w:p>
     <w:p>

</xml_diff>